<commit_message>
fix bug in tech rehearsal setup code
</commit_message>
<xml_diff>
--- a/Testing&Docs/Test cases for act scheduling.docx
+++ b/Testing&Docs/Test cases for act scheduling.docx
@@ -21,25 +21,31 @@
           <w:numId w:val="2"/>
         </w:numPr>
       </w:pPr>
+      <w:r>
+        <w:t>Performer</w:t>
+      </w:r>
+      <w:r>
+        <w:t xml:space="preserve"> for show A &amp; B</w:t>
+      </w:r>
+    </w:p>
+    <w:p>
+      <w:pPr>
+        <w:pStyle w:val="ListParagraph"/>
+        <w:numPr>
+          <w:ilvl w:val="0"/>
+          <w:numId w:val="2"/>
+        </w:numPr>
+      </w:pPr>
+      <w:r>
+        <w:t xml:space="preserve">Tech crew </w:t>
+      </w:r>
+      <w:r>
+        <w:t>for</w:t>
+      </w:r>
       <w:bookmarkStart w:id="0" w:name="_GoBack"/>
       <w:bookmarkEnd w:id="0"/>
       <w:r>
-        <w:t>Performer</w:t>
-      </w:r>
-      <w:r>
-        <w:t xml:space="preserve"> for show A &amp; B</w:t>
-      </w:r>
-    </w:p>
-    <w:p>
-      <w:pPr>
-        <w:pStyle w:val="ListParagraph"/>
-        <w:numPr>
-          <w:ilvl w:val="0"/>
-          <w:numId w:val="2"/>
-        </w:numPr>
-      </w:pPr>
-      <w:r>
-        <w:t>Tech crew fro show A &amp; B</w:t>
+        <w:t xml:space="preserve"> show A &amp; B</w:t>
       </w:r>
     </w:p>
     <w:p/>
@@ -64,15 +70,7 @@
         </w:numPr>
       </w:pPr>
       <w:r>
-        <w:t xml:space="preserve"> </w:t>
-      </w:r>
-      <w:proofErr w:type="gramStart"/>
-      <w:r>
-        <w:t>Act  in</w:t>
-      </w:r>
-      <w:proofErr w:type="gramEnd"/>
-      <w:r>
-        <w:t xml:space="preserve"> Under review is booked for nothing</w:t>
+        <w:t xml:space="preserve"> Act  in Under review is booked for nothing</w:t>
       </w:r>
     </w:p>
     <w:p>
@@ -83,13 +81,8 @@
           <w:numId w:val="1"/>
         </w:numPr>
       </w:pPr>
-      <w:proofErr w:type="spellStart"/>
-      <w:r>
-        <w:t>UnderReview</w:t>
-      </w:r>
-      <w:proofErr w:type="spellEnd"/>
-      <w:r>
-        <w:t>-&gt;Accept for Show A</w:t>
+      <w:r>
+        <w:t>UnderReview-&gt;Accept for Show A</w:t>
       </w:r>
     </w:p>
     <w:p>
@@ -173,13 +166,8 @@
         </w:numPr>
       </w:pPr>
       <w:r>
-        <w:t xml:space="preserve">Accept for Show A-&gt;Accept for </w:t>
-      </w:r>
-      <w:proofErr w:type="spellStart"/>
-      <w:r>
-        <w:t>ShowB</w:t>
-      </w:r>
-      <w:proofErr w:type="spellEnd"/>
+        <w:t>Accept for Show A-&gt;Accept for ShowB</w:t>
+      </w:r>
     </w:p>
     <w:p>
       <w:pPr>
@@ -249,13 +237,8 @@
           <w:numId w:val="3"/>
         </w:numPr>
       </w:pPr>
-      <w:proofErr w:type="gramStart"/>
-      <w:r>
-        <w:t>not</w:t>
-      </w:r>
-      <w:proofErr w:type="gramEnd"/>
-      <w:r>
-        <w:t xml:space="preserve"> booked for any show or call</w:t>
+      <w:r>
+        <w:t>not booked for any show or call</w:t>
       </w:r>
     </w:p>
     <w:p>
@@ -311,13 +294,8 @@
           <w:numId w:val="1"/>
         </w:numPr>
       </w:pPr>
-      <w:proofErr w:type="gramStart"/>
-      <w:r>
-        <w:t>signs</w:t>
-      </w:r>
-      <w:proofErr w:type="gramEnd"/>
-      <w:r>
-        <w:t xml:space="preserve"> up for A</w:t>
+      <w:r>
+        <w:t>signs up for A</w:t>
       </w:r>
     </w:p>
     <w:p>
@@ -513,6 +491,18 @@
     <w:p>
       <w:pPr>
         <w:pStyle w:val="ListParagraph"/>
+        <w:numPr>
+          <w:ilvl w:val="0"/>
+          <w:numId w:val="1"/>
+        </w:numPr>
+      </w:pPr>
+      <w:r>
+        <w:t>Verify that other forms of special events and volunteer slots show up OK.</w:t>
+      </w:r>
+    </w:p>
+    <w:p>
+      <w:pPr>
+        <w:pStyle w:val="ListParagraph"/>
         <w:ind w:left="1080"/>
       </w:pPr>
     </w:p>
@@ -731,41 +721,20 @@
           <w:numId w:val="3"/>
         </w:numPr>
       </w:pPr>
-      <w:proofErr w:type="spellStart"/>
-      <w:r>
-        <w:t>Stagemanagers</w:t>
-      </w:r>
-      <w:proofErr w:type="spellEnd"/>
-      <w:r>
-        <w:t xml:space="preserve">/key tech </w:t>
-      </w:r>
-      <w:proofErr w:type="gramStart"/>
-      <w:r>
-        <w:t>staff – are</w:t>
-      </w:r>
-      <w:proofErr w:type="gramEnd"/>
-      <w:r>
-        <w:t xml:space="preserve"> on the act’s Tech, Act, and Show rehearsals, and are manually added as participants to Call.</w:t>
-      </w:r>
-    </w:p>
-    <w:p>
-      <w:pPr>
-        <w:pStyle w:val="ListParagraph"/>
-        <w:numPr>
-          <w:ilvl w:val="1"/>
-          <w:numId w:val="3"/>
-        </w:numPr>
-      </w:pPr>
-      <w:r>
-        <w:t xml:space="preserve">1 Call for all shows- only </w:t>
-      </w:r>
-      <w:proofErr w:type="gramStart"/>
-      <w:r>
-        <w:t>producer</w:t>
-      </w:r>
-      <w:proofErr w:type="gramEnd"/>
-      <w:r>
-        <w:t xml:space="preserve"> is GM for this, and so it gives the overall listing just to the key person in charge of all things.</w:t>
+      <w:r>
+        <w:t>Stagemanagers/key tech staff – are on the act’s Tech, Act, and Show rehearsals, and are manually added as participants to Call.</w:t>
+      </w:r>
+    </w:p>
+    <w:p>
+      <w:pPr>
+        <w:pStyle w:val="ListParagraph"/>
+        <w:numPr>
+          <w:ilvl w:val="1"/>
+          <w:numId w:val="3"/>
+        </w:numPr>
+      </w:pPr>
+      <w:r>
+        <w:t>1 Call for all shows- only producer is GM for this, and so it gives the overall listing just to the key person in charge of all things.</w:t>
       </w:r>
     </w:p>
     <w:p>

</xml_diff>

<commit_message>
Act Tech Update form
Plus fixes for scheduling acts in shows.
</commit_message>
<xml_diff>
--- a/Testing&Docs/Test cases for act scheduling.docx
+++ b/Testing&Docs/Test cases for act scheduling.docx
@@ -9,7 +9,15 @@
     </w:p>
     <w:p/>
     <w:p>
-      <w:r>
+      <w:pPr>
+        <w:rPr>
+          <w:color w:val="A6A6A6" w:themeColor="background1" w:themeShade="A6"/>
+        </w:rPr>
+      </w:pPr>
+      <w:r>
+        <w:rPr>
+          <w:color w:val="A6A6A6" w:themeColor="background1" w:themeShade="A6"/>
+        </w:rPr>
         <w:t>Have 1 of each pre-set</w:t>
       </w:r>
     </w:p>
@@ -20,11 +28,20 @@
           <w:ilvl w:val="0"/>
           <w:numId w:val="2"/>
         </w:numPr>
-      </w:pPr>
-      <w:r>
+        <w:rPr>
+          <w:color w:val="A6A6A6" w:themeColor="background1" w:themeShade="A6"/>
+        </w:rPr>
+      </w:pPr>
+      <w:r>
+        <w:rPr>
+          <w:color w:val="A6A6A6" w:themeColor="background1" w:themeShade="A6"/>
+        </w:rPr>
         <w:t>Performer</w:t>
       </w:r>
       <w:r>
+        <w:rPr>
+          <w:color w:val="A6A6A6" w:themeColor="background1" w:themeShade="A6"/>
+        </w:rPr>
         <w:t xml:space="preserve"> for show A &amp; B</w:t>
       </w:r>
     </w:p>
@@ -35,20 +52,36 @@
           <w:ilvl w:val="0"/>
           <w:numId w:val="2"/>
         </w:numPr>
-      </w:pPr>
-      <w:r>
+        <w:rPr>
+          <w:color w:val="A6A6A6" w:themeColor="background1" w:themeShade="A6"/>
+        </w:rPr>
+      </w:pPr>
+      <w:r>
+        <w:rPr>
+          <w:color w:val="A6A6A6" w:themeColor="background1" w:themeShade="A6"/>
+        </w:rPr>
         <w:t xml:space="preserve">Tech crew </w:t>
       </w:r>
       <w:r>
+        <w:rPr>
+          <w:color w:val="A6A6A6" w:themeColor="background1" w:themeShade="A6"/>
+        </w:rPr>
         <w:t>for</w:t>
       </w:r>
-      <w:bookmarkStart w:id="0" w:name="_GoBack"/>
-      <w:bookmarkEnd w:id="0"/>
-      <w:r>
+      <w:r>
+        <w:rPr>
+          <w:color w:val="A6A6A6" w:themeColor="background1" w:themeShade="A6"/>
+        </w:rPr>
         <w:t xml:space="preserve"> show A &amp; B</w:t>
       </w:r>
     </w:p>
-    <w:p/>
+    <w:p>
+      <w:pPr>
+        <w:rPr>
+          <w:color w:val="A6A6A6" w:themeColor="background1" w:themeShade="A6"/>
+        </w:rPr>
+      </w:pPr>
+    </w:p>
     <w:p>
       <w:pPr>
         <w:pStyle w:val="ListParagraph"/>
@@ -56,8 +89,14 @@
           <w:ilvl w:val="0"/>
           <w:numId w:val="1"/>
         </w:numPr>
-      </w:pPr>
-      <w:r>
+        <w:rPr>
+          <w:color w:val="A6A6A6" w:themeColor="background1" w:themeShade="A6"/>
+        </w:rPr>
+      </w:pPr>
+      <w:r>
+        <w:rPr>
+          <w:color w:val="A6A6A6" w:themeColor="background1" w:themeShade="A6"/>
+        </w:rPr>
         <w:t>Troupe or individual</w:t>
       </w:r>
     </w:p>
@@ -68,9 +107,29 @@
           <w:ilvl w:val="0"/>
           <w:numId w:val="3"/>
         </w:numPr>
-      </w:pPr>
-      <w:r>
-        <w:t xml:space="preserve"> Act  in Under review is booked for nothing</w:t>
+        <w:rPr>
+          <w:color w:val="A6A6A6" w:themeColor="background1" w:themeShade="A6"/>
+        </w:rPr>
+      </w:pPr>
+      <w:r>
+        <w:rPr>
+          <w:color w:val="A6A6A6" w:themeColor="background1" w:themeShade="A6"/>
+        </w:rPr>
+        <w:t xml:space="preserve"> </w:t>
+      </w:r>
+      <w:proofErr w:type="gramStart"/>
+      <w:r>
+        <w:rPr>
+          <w:color w:val="A6A6A6" w:themeColor="background1" w:themeShade="A6"/>
+        </w:rPr>
+        <w:t>Act  in</w:t>
+      </w:r>
+      <w:proofErr w:type="gramEnd"/>
+      <w:r>
+        <w:rPr>
+          <w:color w:val="A6A6A6" w:themeColor="background1" w:themeShade="A6"/>
+        </w:rPr>
+        <w:t xml:space="preserve"> Under review is booked for nothing</w:t>
       </w:r>
     </w:p>
     <w:p>
@@ -80,20 +139,40 @@
           <w:ilvl w:val="1"/>
           <w:numId w:val="1"/>
         </w:numPr>
-      </w:pPr>
-      <w:r>
-        <w:t>UnderReview-&gt;Accept for Show A</w:t>
-      </w:r>
-    </w:p>
-    <w:p>
-      <w:pPr>
-        <w:pStyle w:val="ListParagraph"/>
-        <w:numPr>
-          <w:ilvl w:val="1"/>
-          <w:numId w:val="3"/>
-        </w:numPr>
-      </w:pPr>
-      <w:r>
+        <w:rPr>
+          <w:color w:val="A6A6A6" w:themeColor="background1" w:themeShade="A6"/>
+        </w:rPr>
+      </w:pPr>
+      <w:proofErr w:type="spellStart"/>
+      <w:r>
+        <w:rPr>
+          <w:color w:val="A6A6A6" w:themeColor="background1" w:themeShade="A6"/>
+        </w:rPr>
+        <w:t>UnderReview</w:t>
+      </w:r>
+      <w:proofErr w:type="spellEnd"/>
+      <w:r>
+        <w:rPr>
+          <w:color w:val="A6A6A6" w:themeColor="background1" w:themeShade="A6"/>
+        </w:rPr>
+        <w:t>-&gt;Accept for Show A</w:t>
+      </w:r>
+    </w:p>
+    <w:p>
+      <w:pPr>
+        <w:pStyle w:val="ListParagraph"/>
+        <w:numPr>
+          <w:ilvl w:val="1"/>
+          <w:numId w:val="3"/>
+        </w:numPr>
+        <w:rPr>
+          <w:color w:val="A6A6A6" w:themeColor="background1" w:themeShade="A6"/>
+        </w:rPr>
+      </w:pPr>
+      <w:r>
+        <w:rPr>
+          <w:color w:val="A6A6A6" w:themeColor="background1" w:themeShade="A6"/>
+        </w:rPr>
         <w:t>Booked for show &amp; call – on home page no withdraw</w:t>
       </w:r>
     </w:p>
@@ -104,8 +183,14 @@
           <w:ilvl w:val="1"/>
           <w:numId w:val="3"/>
         </w:numPr>
-      </w:pPr>
-      <w:r>
+        <w:rPr>
+          <w:color w:val="A6A6A6" w:themeColor="background1" w:themeShade="A6"/>
+        </w:rPr>
+      </w:pPr>
+      <w:r>
+        <w:rPr>
+          <w:color w:val="A6A6A6" w:themeColor="background1" w:themeShade="A6"/>
+        </w:rPr>
         <w:t>Booked even with conflict</w:t>
       </w:r>
     </w:p>
@@ -116,8 +201,14 @@
           <w:ilvl w:val="1"/>
           <w:numId w:val="3"/>
         </w:numPr>
-      </w:pPr>
-      <w:r>
+        <w:rPr>
+          <w:color w:val="A6A6A6" w:themeColor="background1" w:themeShade="A6"/>
+        </w:rPr>
+      </w:pPr>
+      <w:r>
+        <w:rPr>
+          <w:color w:val="A6A6A6" w:themeColor="background1" w:themeShade="A6"/>
+        </w:rPr>
         <w:t>Show up as participants for admin, Stage manager, and NOT for regular user in call and show</w:t>
       </w:r>
     </w:p>
@@ -128,8 +219,14 @@
           <w:ilvl w:val="1"/>
           <w:numId w:val="3"/>
         </w:numPr>
-      </w:pPr>
-      <w:r>
+        <w:rPr>
+          <w:color w:val="A6A6A6" w:themeColor="background1" w:themeShade="A6"/>
+        </w:rPr>
+      </w:pPr>
+      <w:r>
+        <w:rPr>
+          <w:color w:val="A6A6A6" w:themeColor="background1" w:themeShade="A6"/>
+        </w:rPr>
         <w:t>Bio shows up in A</w:t>
       </w:r>
     </w:p>
@@ -140,8 +237,14 @@
           <w:ilvl w:val="1"/>
           <w:numId w:val="1"/>
         </w:numPr>
-      </w:pPr>
-      <w:r>
+        <w:rPr>
+          <w:color w:val="A6A6A6" w:themeColor="background1" w:themeShade="A6"/>
+        </w:rPr>
+      </w:pPr>
+      <w:r>
+        <w:rPr>
+          <w:color w:val="A6A6A6" w:themeColor="background1" w:themeShade="A6"/>
+        </w:rPr>
         <w:t>Accept for Show A -&gt;Accept for Show A</w:t>
       </w:r>
     </w:p>
@@ -152,8 +255,14 @@
           <w:ilvl w:val="1"/>
           <w:numId w:val="3"/>
         </w:numPr>
-      </w:pPr>
-      <w:r>
+        <w:rPr>
+          <w:color w:val="A6A6A6" w:themeColor="background1" w:themeShade="A6"/>
+        </w:rPr>
+      </w:pPr>
+      <w:r>
+        <w:rPr>
+          <w:color w:val="A6A6A6" w:themeColor="background1" w:themeShade="A6"/>
+        </w:rPr>
         <w:t>Booked for show &amp; call A – no change</w:t>
       </w:r>
     </w:p>
@@ -164,20 +273,40 @@
           <w:ilvl w:val="1"/>
           <w:numId w:val="1"/>
         </w:numPr>
-      </w:pPr>
-      <w:r>
-        <w:t>Accept for Show A-&gt;Accept for ShowB</w:t>
-      </w:r>
-    </w:p>
-    <w:p>
-      <w:pPr>
-        <w:pStyle w:val="ListParagraph"/>
-        <w:numPr>
-          <w:ilvl w:val="1"/>
-          <w:numId w:val="3"/>
-        </w:numPr>
-      </w:pPr>
-      <w:r>
+        <w:rPr>
+          <w:color w:val="A6A6A6" w:themeColor="background1" w:themeShade="A6"/>
+        </w:rPr>
+      </w:pPr>
+      <w:r>
+        <w:rPr>
+          <w:color w:val="A6A6A6" w:themeColor="background1" w:themeShade="A6"/>
+        </w:rPr>
+        <w:t xml:space="preserve">Accept for Show A-&gt;Accept for </w:t>
+      </w:r>
+      <w:proofErr w:type="spellStart"/>
+      <w:r>
+        <w:rPr>
+          <w:color w:val="A6A6A6" w:themeColor="background1" w:themeShade="A6"/>
+        </w:rPr>
+        <w:t>ShowB</w:t>
+      </w:r>
+      <w:proofErr w:type="spellEnd"/>
+    </w:p>
+    <w:p>
+      <w:pPr>
+        <w:pStyle w:val="ListParagraph"/>
+        <w:numPr>
+          <w:ilvl w:val="1"/>
+          <w:numId w:val="3"/>
+        </w:numPr>
+        <w:rPr>
+          <w:color w:val="A6A6A6" w:themeColor="background1" w:themeShade="A6"/>
+        </w:rPr>
+      </w:pPr>
+      <w:r>
+        <w:rPr>
+          <w:color w:val="A6A6A6" w:themeColor="background1" w:themeShade="A6"/>
+        </w:rPr>
         <w:t>Booked for show &amp; call B</w:t>
       </w:r>
     </w:p>
@@ -188,8 +317,14 @@
           <w:ilvl w:val="1"/>
           <w:numId w:val="3"/>
         </w:numPr>
-      </w:pPr>
-      <w:r>
+        <w:rPr>
+          <w:color w:val="A6A6A6" w:themeColor="background1" w:themeShade="A6"/>
+        </w:rPr>
+      </w:pPr>
+      <w:r>
+        <w:rPr>
+          <w:color w:val="A6A6A6" w:themeColor="background1" w:themeShade="A6"/>
+        </w:rPr>
         <w:t>Not for A</w:t>
       </w:r>
     </w:p>
@@ -200,8 +335,14 @@
           <w:ilvl w:val="1"/>
           <w:numId w:val="3"/>
         </w:numPr>
-      </w:pPr>
-      <w:r>
+        <w:rPr>
+          <w:color w:val="A6A6A6" w:themeColor="background1" w:themeShade="A6"/>
+        </w:rPr>
+      </w:pPr>
+      <w:r>
+        <w:rPr>
+          <w:color w:val="A6A6A6" w:themeColor="background1" w:themeShade="A6"/>
+        </w:rPr>
         <w:t>Home page and participant lists</w:t>
       </w:r>
     </w:p>
@@ -212,8 +353,14 @@
           <w:ilvl w:val="1"/>
           <w:numId w:val="3"/>
         </w:numPr>
-      </w:pPr>
-      <w:r>
+        <w:rPr>
+          <w:color w:val="A6A6A6" w:themeColor="background1" w:themeShade="A6"/>
+        </w:rPr>
+      </w:pPr>
+      <w:r>
+        <w:rPr>
+          <w:color w:val="A6A6A6" w:themeColor="background1" w:themeShade="A6"/>
+        </w:rPr>
         <w:t>Bio shows up in B</w:t>
       </w:r>
     </w:p>
@@ -224,8 +371,14 @@
           <w:ilvl w:val="1"/>
           <w:numId w:val="1"/>
         </w:numPr>
-      </w:pPr>
-      <w:r>
+        <w:rPr>
+          <w:color w:val="A6A6A6" w:themeColor="background1" w:themeShade="A6"/>
+        </w:rPr>
+      </w:pPr>
+      <w:r>
+        <w:rPr>
+          <w:color w:val="A6A6A6" w:themeColor="background1" w:themeShade="A6"/>
+        </w:rPr>
         <w:t>Accepted-&gt;Dropped</w:t>
       </w:r>
     </w:p>
@@ -236,20 +389,40 @@
           <w:ilvl w:val="1"/>
           <w:numId w:val="3"/>
         </w:numPr>
-      </w:pPr>
-      <w:r>
-        <w:t>not booked for any show or call</w:t>
-      </w:r>
-    </w:p>
-    <w:p>
-      <w:pPr>
-        <w:pStyle w:val="ListParagraph"/>
-        <w:numPr>
-          <w:ilvl w:val="1"/>
-          <w:numId w:val="3"/>
-        </w:numPr>
-      </w:pPr>
-      <w:r>
+        <w:rPr>
+          <w:color w:val="A6A6A6" w:themeColor="background1" w:themeShade="A6"/>
+        </w:rPr>
+      </w:pPr>
+      <w:proofErr w:type="gramStart"/>
+      <w:r>
+        <w:rPr>
+          <w:color w:val="A6A6A6" w:themeColor="background1" w:themeShade="A6"/>
+        </w:rPr>
+        <w:t>not</w:t>
+      </w:r>
+      <w:proofErr w:type="gramEnd"/>
+      <w:r>
+        <w:rPr>
+          <w:color w:val="A6A6A6" w:themeColor="background1" w:themeShade="A6"/>
+        </w:rPr>
+        <w:t xml:space="preserve"> booked for any show or call</w:t>
+      </w:r>
+    </w:p>
+    <w:p>
+      <w:pPr>
+        <w:pStyle w:val="ListParagraph"/>
+        <w:numPr>
+          <w:ilvl w:val="1"/>
+          <w:numId w:val="3"/>
+        </w:numPr>
+        <w:rPr>
+          <w:color w:val="A6A6A6" w:themeColor="background1" w:themeShade="A6"/>
+        </w:rPr>
+      </w:pPr>
+      <w:r>
+        <w:rPr>
+          <w:color w:val="A6A6A6" w:themeColor="background1" w:themeShade="A6"/>
+        </w:rPr>
         <w:t>Bio not in A or B</w:t>
       </w:r>
     </w:p>
@@ -257,15 +430,34 @@
       <w:pPr>
         <w:pStyle w:val="ListParagraph"/>
         <w:ind w:left="1800"/>
-      </w:pPr>
-    </w:p>
-    <w:p>
-      <w:r>
+        <w:rPr>
+          <w:color w:val="A6A6A6" w:themeColor="background1" w:themeShade="A6"/>
+        </w:rPr>
+      </w:pPr>
+    </w:p>
+    <w:p>
+      <w:pPr>
+        <w:rPr>
+          <w:color w:val="A6A6A6" w:themeColor="background1" w:themeShade="A6"/>
+        </w:rPr>
+      </w:pPr>
+      <w:r>
+        <w:rPr>
+          <w:color w:val="A6A6A6" w:themeColor="background1" w:themeShade="A6"/>
+        </w:rPr>
         <w:t>Tech crew never changes</w:t>
       </w:r>
     </w:p>
     <w:p>
-      <w:r>
+      <w:pPr>
+        <w:rPr>
+          <w:color w:val="A6A6A6" w:themeColor="background1" w:themeShade="A6"/>
+        </w:rPr>
+      </w:pPr>
+      <w:r>
+        <w:rPr>
+          <w:color w:val="A6A6A6" w:themeColor="background1" w:themeShade="A6"/>
+        </w:rPr>
         <w:t>Other performer never changes</w:t>
       </w:r>
     </w:p>
@@ -281,8 +473,14 @@
           <w:ilvl w:val="0"/>
           <w:numId w:val="1"/>
         </w:numPr>
-      </w:pPr>
-      <w:r>
+        <w:rPr>
+          <w:color w:val="A6A6A6" w:themeColor="background1" w:themeShade="A6"/>
+        </w:rPr>
+      </w:pPr>
+      <w:r>
+        <w:rPr>
+          <w:color w:val="A6A6A6" w:themeColor="background1" w:themeShade="A6"/>
+        </w:rPr>
         <w:t xml:space="preserve">Tech crew volunteer </w:t>
       </w:r>
     </w:p>
@@ -293,20 +491,40 @@
           <w:ilvl w:val="1"/>
           <w:numId w:val="1"/>
         </w:numPr>
-      </w:pPr>
-      <w:r>
-        <w:t>signs up for A</w:t>
-      </w:r>
-    </w:p>
-    <w:p>
-      <w:pPr>
-        <w:pStyle w:val="ListParagraph"/>
-        <w:numPr>
-          <w:ilvl w:val="1"/>
-          <w:numId w:val="3"/>
-        </w:numPr>
-      </w:pPr>
-      <w:r>
+        <w:rPr>
+          <w:color w:val="A6A6A6" w:themeColor="background1" w:themeShade="A6"/>
+        </w:rPr>
+      </w:pPr>
+      <w:proofErr w:type="gramStart"/>
+      <w:r>
+        <w:rPr>
+          <w:color w:val="A6A6A6" w:themeColor="background1" w:themeShade="A6"/>
+        </w:rPr>
+        <w:t>signs</w:t>
+      </w:r>
+      <w:proofErr w:type="gramEnd"/>
+      <w:r>
+        <w:rPr>
+          <w:color w:val="A6A6A6" w:themeColor="background1" w:themeShade="A6"/>
+        </w:rPr>
+        <w:t xml:space="preserve"> up for A</w:t>
+      </w:r>
+    </w:p>
+    <w:p>
+      <w:pPr>
+        <w:pStyle w:val="ListParagraph"/>
+        <w:numPr>
+          <w:ilvl w:val="1"/>
+          <w:numId w:val="3"/>
+        </w:numPr>
+        <w:rPr>
+          <w:color w:val="A6A6A6" w:themeColor="background1" w:themeShade="A6"/>
+        </w:rPr>
+      </w:pPr>
+      <w:r>
+        <w:rPr>
+          <w:color w:val="A6A6A6" w:themeColor="background1" w:themeShade="A6"/>
+        </w:rPr>
         <w:t>Rehearsal, show, call – on home page, only rehearsal can withdraw</w:t>
       </w:r>
     </w:p>
@@ -317,8 +535,14 @@
           <w:ilvl w:val="1"/>
           <w:numId w:val="3"/>
         </w:numPr>
-      </w:pPr>
-      <w:r>
+        <w:rPr>
+          <w:color w:val="A6A6A6" w:themeColor="background1" w:themeShade="A6"/>
+        </w:rPr>
+      </w:pPr>
+      <w:r>
+        <w:rPr>
+          <w:color w:val="A6A6A6" w:themeColor="background1" w:themeShade="A6"/>
+        </w:rPr>
         <w:t>Shows up for admin, GM and not normal people for tech, call, show.</w:t>
       </w:r>
     </w:p>
@@ -329,8 +553,14 @@
           <w:ilvl w:val="1"/>
           <w:numId w:val="1"/>
         </w:numPr>
-      </w:pPr>
-      <w:r>
+        <w:rPr>
+          <w:color w:val="A6A6A6" w:themeColor="background1" w:themeShade="A6"/>
+        </w:rPr>
+      </w:pPr>
+      <w:r>
+        <w:rPr>
+          <w:color w:val="A6A6A6" w:themeColor="background1" w:themeShade="A6"/>
+        </w:rPr>
         <w:t>Signs up for B</w:t>
       </w:r>
     </w:p>
@@ -341,8 +571,14 @@
           <w:ilvl w:val="1"/>
           <w:numId w:val="3"/>
         </w:numPr>
-      </w:pPr>
-      <w:r>
+        <w:rPr>
+          <w:color w:val="A6A6A6" w:themeColor="background1" w:themeShade="A6"/>
+        </w:rPr>
+      </w:pPr>
+      <w:r>
+        <w:rPr>
+          <w:color w:val="A6A6A6" w:themeColor="background1" w:themeShade="A6"/>
+        </w:rPr>
         <w:t>Rehearse, show, call – for both A&amp;B</w:t>
       </w:r>
     </w:p>
@@ -353,8 +589,14 @@
           <w:ilvl w:val="1"/>
           <w:numId w:val="1"/>
         </w:numPr>
-      </w:pPr>
-      <w:r>
+        <w:rPr>
+          <w:color w:val="A6A6A6" w:themeColor="background1" w:themeShade="A6"/>
+        </w:rPr>
+      </w:pPr>
+      <w:r>
+        <w:rPr>
+          <w:color w:val="A6A6A6" w:themeColor="background1" w:themeShade="A6"/>
+        </w:rPr>
         <w:t>Withdraw from A via Home page</w:t>
       </w:r>
     </w:p>
@@ -365,8 +607,14 @@
           <w:ilvl w:val="1"/>
           <w:numId w:val="3"/>
         </w:numPr>
-      </w:pPr>
-      <w:r>
+        <w:rPr>
+          <w:color w:val="A6A6A6" w:themeColor="background1" w:themeShade="A6"/>
+        </w:rPr>
+      </w:pPr>
+      <w:r>
+        <w:rPr>
+          <w:color w:val="A6A6A6" w:themeColor="background1" w:themeShade="A6"/>
+        </w:rPr>
         <w:t>Rehearse, show, call for B only</w:t>
       </w:r>
     </w:p>
@@ -377,8 +625,14 @@
           <w:ilvl w:val="1"/>
           <w:numId w:val="3"/>
         </w:numPr>
-      </w:pPr>
-      <w:r>
+        <w:rPr>
+          <w:color w:val="A6A6A6" w:themeColor="background1" w:themeShade="A6"/>
+        </w:rPr>
+      </w:pPr>
+      <w:r>
+        <w:rPr>
+          <w:color w:val="A6A6A6" w:themeColor="background1" w:themeShade="A6"/>
+        </w:rPr>
         <w:t>All other people are signed up for A as expected on manager list</w:t>
       </w:r>
     </w:p>
@@ -389,8 +643,14 @@
           <w:ilvl w:val="1"/>
           <w:numId w:val="1"/>
         </w:numPr>
-      </w:pPr>
-      <w:r>
+        <w:rPr>
+          <w:color w:val="A6A6A6" w:themeColor="background1" w:themeShade="A6"/>
+        </w:rPr>
+      </w:pPr>
+      <w:r>
+        <w:rPr>
+          <w:color w:val="A6A6A6" w:themeColor="background1" w:themeShade="A6"/>
+        </w:rPr>
         <w:t>Withdraw from B via schedule item</w:t>
       </w:r>
     </w:p>
@@ -401,8 +661,14 @@
           <w:ilvl w:val="1"/>
           <w:numId w:val="3"/>
         </w:numPr>
-      </w:pPr>
-      <w:r>
+        <w:rPr>
+          <w:color w:val="A6A6A6" w:themeColor="background1" w:themeShade="A6"/>
+        </w:rPr>
+      </w:pPr>
+      <w:r>
+        <w:rPr>
+          <w:color w:val="A6A6A6" w:themeColor="background1" w:themeShade="A6"/>
+        </w:rPr>
         <w:t>No events for individual</w:t>
       </w:r>
     </w:p>
@@ -413,8 +679,14 @@
           <w:ilvl w:val="1"/>
           <w:numId w:val="3"/>
         </w:numPr>
-      </w:pPr>
-      <w:r>
+        <w:rPr>
+          <w:color w:val="A6A6A6" w:themeColor="background1" w:themeShade="A6"/>
+        </w:rPr>
+      </w:pPr>
+      <w:r>
+        <w:rPr>
+          <w:color w:val="A6A6A6" w:themeColor="background1" w:themeShade="A6"/>
+        </w:rPr>
         <w:t>No other change in signups</w:t>
       </w:r>
     </w:p>
@@ -425,8 +697,14 @@
           <w:ilvl w:val="0"/>
           <w:numId w:val="1"/>
         </w:numPr>
-      </w:pPr>
-      <w:r>
+        <w:rPr>
+          <w:color w:val="A6A6A6" w:themeColor="background1" w:themeShade="A6"/>
+        </w:rPr>
+      </w:pPr>
+      <w:r>
+        <w:rPr>
+          <w:color w:val="A6A6A6" w:themeColor="background1" w:themeShade="A6"/>
+        </w:rPr>
         <w:t>Sign up for C with a conflict for show</w:t>
       </w:r>
     </w:p>
@@ -437,8 +715,14 @@
           <w:ilvl w:val="0"/>
           <w:numId w:val="1"/>
         </w:numPr>
-      </w:pPr>
-      <w:r>
+        <w:rPr>
+          <w:color w:val="A6A6A6" w:themeColor="background1" w:themeShade="A6"/>
+        </w:rPr>
+      </w:pPr>
+      <w:r>
+        <w:rPr>
+          <w:color w:val="A6A6A6" w:themeColor="background1" w:themeShade="A6"/>
+        </w:rPr>
         <w:t>Sign up for C with a conflict for call</w:t>
       </w:r>
     </w:p>
@@ -449,8 +733,14 @@
           <w:ilvl w:val="0"/>
           <w:numId w:val="1"/>
         </w:numPr>
-      </w:pPr>
-      <w:r>
+        <w:rPr>
+          <w:color w:val="A6A6A6" w:themeColor="background1" w:themeShade="A6"/>
+        </w:rPr>
+      </w:pPr>
+      <w:r>
+        <w:rPr>
+          <w:color w:val="A6A6A6" w:themeColor="background1" w:themeShade="A6"/>
+        </w:rPr>
         <w:t>Sign up for C with a conflict for tech</w:t>
       </w:r>
     </w:p>
@@ -461,8 +751,14 @@
           <w:ilvl w:val="1"/>
           <w:numId w:val="1"/>
         </w:numPr>
-      </w:pPr>
-      <w:r>
+        <w:rPr>
+          <w:color w:val="A6A6A6" w:themeColor="background1" w:themeShade="A6"/>
+        </w:rPr>
+      </w:pPr>
+      <w:r>
+        <w:rPr>
+          <w:color w:val="A6A6A6" w:themeColor="background1" w:themeShade="A6"/>
+        </w:rPr>
         <w:t>Steps 3-5 all fail – tech is added to none of them.</w:t>
       </w:r>
     </w:p>
@@ -473,18 +769,33 @@
           <w:ilvl w:val="0"/>
           <w:numId w:val="1"/>
         </w:numPr>
-      </w:pPr>
-      <w:r>
+        <w:rPr>
+          <w:color w:val="A6A6A6" w:themeColor="background1" w:themeShade="A6"/>
+        </w:rPr>
+      </w:pPr>
+      <w:r>
+        <w:rPr>
+          <w:color w:val="A6A6A6" w:themeColor="background1" w:themeShade="A6"/>
+        </w:rPr>
         <w:lastRenderedPageBreak/>
         <w:t xml:space="preserve">Signup for C but tech run is full </w:t>
       </w:r>
       <w:r>
+        <w:rPr>
+          <w:color w:val="A6A6A6" w:themeColor="background1" w:themeShade="A6"/>
+        </w:rPr>
         <w:t>–</w:t>
       </w:r>
       <w:r>
+        <w:rPr>
+          <w:color w:val="A6A6A6" w:themeColor="background1" w:themeShade="A6"/>
+        </w:rPr>
         <w:t xml:space="preserve"> </w:t>
       </w:r>
       <w:r>
+        <w:rPr>
+          <w:color w:val="A6A6A6" w:themeColor="background1" w:themeShade="A6"/>
+        </w:rPr>
         <w:t>user gets put on waiting list for tech run only.  If tech run gets an opening, conversion from waitlist to confirmed booking include booking for Call and Show regardless of conflict.</w:t>
       </w:r>
     </w:p>
@@ -495,11 +806,19 @@
           <w:ilvl w:val="0"/>
           <w:numId w:val="1"/>
         </w:numPr>
-      </w:pPr>
-      <w:r>
+        <w:rPr>
+          <w:color w:val="A6A6A6" w:themeColor="background1" w:themeShade="A6"/>
+        </w:rPr>
+      </w:pPr>
+      <w:bookmarkStart w:id="0" w:name="_GoBack"/>
+      <w:r>
+        <w:rPr>
+          <w:color w:val="A6A6A6" w:themeColor="background1" w:themeShade="A6"/>
+        </w:rPr>
         <w:t>Verify that other forms of special events and volunteer slots show up OK.</w:t>
       </w:r>
     </w:p>
+    <w:bookmarkEnd w:id="0"/>
     <w:p>
       <w:pPr>
         <w:pStyle w:val="ListParagraph"/>
@@ -721,20 +1040,41 @@
           <w:numId w:val="3"/>
         </w:numPr>
       </w:pPr>
-      <w:r>
-        <w:t>Stagemanagers/key tech staff – are on the act’s Tech, Act, and Show rehearsals, and are manually added as participants to Call.</w:t>
-      </w:r>
-    </w:p>
-    <w:p>
-      <w:pPr>
-        <w:pStyle w:val="ListParagraph"/>
-        <w:numPr>
-          <w:ilvl w:val="1"/>
-          <w:numId w:val="3"/>
-        </w:numPr>
-      </w:pPr>
-      <w:r>
-        <w:t>1 Call for all shows- only producer is GM for this, and so it gives the overall listing just to the key person in charge of all things.</w:t>
+      <w:proofErr w:type="spellStart"/>
+      <w:r>
+        <w:t>Stagemanagers</w:t>
+      </w:r>
+      <w:proofErr w:type="spellEnd"/>
+      <w:r>
+        <w:t xml:space="preserve">/key tech </w:t>
+      </w:r>
+      <w:proofErr w:type="gramStart"/>
+      <w:r>
+        <w:t>staff – are</w:t>
+      </w:r>
+      <w:proofErr w:type="gramEnd"/>
+      <w:r>
+        <w:t xml:space="preserve"> on the act’s Tech, Act, and Show rehearsals, and are manually added as participants to Call.</w:t>
+      </w:r>
+    </w:p>
+    <w:p>
+      <w:pPr>
+        <w:pStyle w:val="ListParagraph"/>
+        <w:numPr>
+          <w:ilvl w:val="1"/>
+          <w:numId w:val="3"/>
+        </w:numPr>
+      </w:pPr>
+      <w:r>
+        <w:t xml:space="preserve">1 Call for all shows- only </w:t>
+      </w:r>
+      <w:proofErr w:type="gramStart"/>
+      <w:r>
+        <w:t>producer</w:t>
+      </w:r>
+      <w:proofErr w:type="gramEnd"/>
+      <w:r>
+        <w:t xml:space="preserve"> is GM for this, and so it gives the overall listing just to the key person in charge of all things.</w:t>
       </w:r>
     </w:p>
     <w:p>

</xml_diff>